<commit_message>
nmv 18 08 2022
</commit_message>
<xml_diff>
--- a/TS-Kramam/TS-3.1/TS 3.1 Malayalam Krama Paatam Corrections.docx
+++ b/TS-Kramam/TS-3.1/TS 3.1 Malayalam Krama Paatam Corrections.docx
@@ -85,9 +85,8 @@
           <w:szCs w:val="32"/>
           <w:u w:val="single"/>
         </w:rPr>
-        <w:t xml:space="preserve">Corrections –Observed </w:t>
+        <w:t xml:space="preserve">Corrections –Observed till </w:t>
       </w:r>
-      <w:proofErr w:type="gramStart"/>
       <w:r>
         <w:rPr>
           <w:b/>
@@ -96,20 +95,8 @@
           <w:szCs w:val="32"/>
           <w:u w:val="single"/>
         </w:rPr>
-        <w:t xml:space="preserve">till </w:t>
+        <w:t>31st August 2022</w:t>
       </w:r>
-      <w:r>
-        <w:rPr>
-          <w:b/>
-          <w:bCs/>
-          <w:sz w:val="32"/>
-          <w:szCs w:val="32"/>
-          <w:highlight w:val="red"/>
-          <w:u w:val="single"/>
-        </w:rPr>
-        <w:t>?????</w:t>
-      </w:r>
-      <w:proofErr w:type="gramEnd"/>
     </w:p>
     <w:p>
       <w:pPr>
@@ -501,8 +488,6 @@
               </w:rPr>
               <w:t>M</w:t>
             </w:r>
-            <w:bookmarkStart w:id="0" w:name="_GoBack"/>
-            <w:bookmarkEnd w:id="0"/>
             <w:r>
               <w:rPr>
                 <w:rFonts w:ascii="BRH Malayalam Extra" w:hAnsi="BRH Malayalam Extra" w:cs="BRH Malayalam Extra"/>
@@ -2154,7 +2139,18 @@
                 <w:sz w:val="36"/>
                 <w:szCs w:val="40"/>
               </w:rPr>
-              <w:t>iyZõ</w:t>
+              <w:t>i</w:t>
+            </w:r>
+            <w:bookmarkStart w:id="0" w:name="_GoBack"/>
+            <w:bookmarkEnd w:id="0"/>
+            <w:r>
+              <w:rPr>
+                <w:rFonts w:ascii="BRH Malayalam Extra" w:hAnsi="BRH Malayalam Extra" w:cs="BRH Malayalam Extra"/>
+                <w:color w:val="000000"/>
+                <w:sz w:val="36"/>
+                <w:szCs w:val="40"/>
+              </w:rPr>
+              <w:t>yZõ</w:t>
             </w:r>
             <w:proofErr w:type="spellEnd"/>
             <w:r>
@@ -2227,6 +2223,16 @@
               </w:rPr>
               <w:t>I |</w:t>
             </w:r>
+          </w:p>
+          <w:p>
+            <w:pPr>
+              <w:jc w:val="center"/>
+              <w:rPr>
+                <w:rFonts w:ascii="BRH Malayalam Extra" w:hAnsi="BRH Malayalam Extra" w:cs="BRH Malayalam Extra"/>
+                <w:sz w:val="36"/>
+                <w:szCs w:val="40"/>
+              </w:rPr>
+            </w:pPr>
           </w:p>
         </w:tc>
       </w:tr>
@@ -6187,7 +6193,7 @@
       </w:tr>
       <w:tr>
         <w:trPr>
-          <w:trHeight w:val="1389"/>
+          <w:trHeight w:val="792"/>
         </w:trPr>
         <w:tc>
           <w:tcPr>
@@ -6364,6 +6370,7 @@
       <w:pBdr>
         <w:top w:val="single" w:sz="4" w:space="1" w:color="auto"/>
       </w:pBdr>
+      <w:jc w:val="right"/>
       <w:rPr>
         <w:b/>
         <w:bCs/>
@@ -6545,6 +6552,7 @@
       <w:pBdr>
         <w:top w:val="single" w:sz="4" w:space="1" w:color="auto"/>
       </w:pBdr>
+      <w:jc w:val="right"/>
       <w:rPr>
         <w:b/>
         <w:bCs/>
@@ -7593,7 +7601,7 @@
 </file>
 
 <file path=customXml/itemProps1.xml><?xml version="1.0" encoding="utf-8"?>
-<ds:datastoreItem xmlns:ds="http://schemas.openxmlformats.org/officeDocument/2006/customXml" ds:itemID="{DC8C26D5-622A-4206-BC67-05D7136A4D3F}">
+<ds:datastoreItem xmlns:ds="http://schemas.openxmlformats.org/officeDocument/2006/customXml" ds:itemID="{168C45B6-5357-4FF8-A9DC-8241116E731B}">
   <ds:schemaRefs>
     <ds:schemaRef ds:uri="http://schemas.openxmlformats.org/officeDocument/2006/bibliography"/>
   </ds:schemaRefs>

</xml_diff>